<commit_message>
Group Reflection OneDrive ReSync
</commit_message>
<xml_diff>
--- a/Group Reflection/Daniel Group Reflection.docx
+++ b/Group Reflection/Daniel Group Reflection.docx
@@ -2,7 +2,7 @@
 <file path=word/document.xml><?xml version="1.0" encoding="utf-8"?>
 <w:document xmlns:wpc="http://schemas.microsoft.com/office/word/2010/wordprocessingCanvas" xmlns:mc="http://schemas.openxmlformats.org/markup-compatibility/2006" xmlns:o="urn:schemas-microsoft-com:office:office" xmlns:r="http://schemas.openxmlformats.org/officeDocument/2006/relationships" xmlns:m="http://schemas.openxmlformats.org/officeDocument/2006/math" xmlns:v="urn:schemas-microsoft-com:vml" xmlns:wp14="http://schemas.microsoft.com/office/word/2010/wordprocessingDrawing" xmlns:wp="http://schemas.openxmlformats.org/drawingml/2006/wordprocessingDrawing" xmlns:w10="urn:schemas-microsoft-com:office:word" xmlns:w="http://schemas.openxmlformats.org/wordprocessingml/2006/main" xmlns:w14="http://schemas.microsoft.com/office/word/2010/wordml" xmlns:wpg="http://schemas.microsoft.com/office/word/2010/wordprocessingGroup" xmlns:wpi="http://schemas.microsoft.com/office/word/2010/wordprocessingInk" xmlns:wne="http://schemas.microsoft.com/office/word/2006/wordml" xmlns:wps="http://schemas.microsoft.com/office/word/2010/wordprocessingShape" mc:Ignorable="w14 wp14">
   <w:body>
-    <w:p>
+    <w:p xmlns:wp14="http://schemas.microsoft.com/office/word/2010/wordml" wp14:textId="77777777">
       <w:pPr>
         <w:rPr>
           <w:b/>
@@ -14,10 +14,10 @@
         </w:rPr>
         <w:t>What went well?</w:t>
       </w:r>
-      <w:bookmarkStart w:id="0" w:name="_GoBack"/>
+      <w:bookmarkStart w:name="_GoBack" w:id="0"/>
       <w:bookmarkEnd w:id="0"/>
     </w:p>
-    <w:p>
+    <w:p xmlns:wp14="http://schemas.microsoft.com/office/word/2010/wordml" wp14:textId="77777777">
       <w:r>
         <w:t xml:space="preserve">As this was the first time I’d worked in a group 100% remotely I thought the whole process went relatively smoothly and better than I’d expected. In particular I thought the assignment was broken down well and the workload was distributed </w:t>
       </w:r>
@@ -40,7 +40,7 @@
         <w:t>the roles that suited them best.</w:t>
       </w:r>
     </w:p>
-    <w:p>
+    <w:p xmlns:wp14="http://schemas.microsoft.com/office/word/2010/wordml" wp14:textId="77777777">
       <w:pPr>
         <w:rPr>
           <w:b/>
@@ -65,7 +65,7 @@
         <w:t>could be improved?</w:t>
       </w:r>
     </w:p>
-    <w:p>
+    <w:p xmlns:wp14="http://schemas.microsoft.com/office/word/2010/wordml" wp14:textId="77777777">
       <w:r>
         <w:t>I think in regards to communication and meetings we improved over time once we got used to the procedures, software and assignment requirements and were more familiar with each other.</w:t>
       </w:r>
@@ -76,7 +76,7 @@
         <w:t>For my part I could have done more preparation going into meetings to avoid needless stress because I wasn’t as organised as I could have been. I probably should have read the assignment spec earlier and reread it more often so I had more confidence contributing during recorded meetings and not come off as skittish or flippant as I’m afraid I did.</w:t>
       </w:r>
     </w:p>
-    <w:p>
+    <w:p xmlns:wp14="http://schemas.microsoft.com/office/word/2010/wordml" wp14:textId="77777777">
       <w:pPr>
         <w:rPr>
           <w:b/>
@@ -89,7 +89,7 @@
         <w:t>At least one thing that was surprising?</w:t>
       </w:r>
     </w:p>
-    <w:p>
+    <w:p xmlns:wp14="http://schemas.microsoft.com/office/word/2010/wordml" wp14:textId="77777777">
       <w:r>
         <w:t xml:space="preserve">I was surprised </w:t>
       </w:r>
@@ -106,22 +106,29 @@
         <w:t xml:space="preserve"> I thought it was going to be a more stressful ordeal than it was though that’s not to say it wasn’t challenging.</w:t>
       </w:r>
     </w:p>
-    <w:p>
+    <w:p xmlns:wp14="http://schemas.microsoft.com/office/word/2010/wordml" wp14:textId="77777777">
       <w:pPr>
         <w:rPr>
-          <w:b/>
+          <w:b w:val="1"/>
+          <w:bCs w:val="1"/>
         </w:rPr>
       </w:pPr>
-      <w:proofErr w:type="gramStart"/>
       <w:r>
         <w:rPr>
-          <w:b/>
+          <w:b w:val="1"/>
+          <w:bCs w:val="1"/>
         </w:rPr>
-        <w:t>At least one thing that you have learned about groups?</w:t>
-      </w:r>
-      <w:proofErr w:type="gramEnd"/>
+        <w:t xml:space="preserve">At least one thing that you have learned about </w:t>
+      </w:r>
+      <w:r>
+        <w:rPr>
+          <w:b w:val="1"/>
+          <w:bCs w:val="1"/>
+        </w:rPr>
+        <w:t>groups?</w:t>
+      </w:r>
     </w:p>
-    <w:p>
+    <w:p xmlns:wp14="http://schemas.microsoft.com/office/word/2010/wordml" wp14:textId="77777777">
       <w:r>
         <w:t>The initial foreign feeling fades over time</w:t>
       </w:r>
@@ -135,9 +142,9 @@
         <w:t xml:space="preserve"> Communication is definitely as important as it was made out to be going into this group assignment. The sooner questions are asked and issues are raised the better. It’s easy to understand that without open and frequent dialogue things could fall apart quickly and deadlines easily missed.</w:t>
       </w:r>
     </w:p>
-    <w:p/>
+    <w:p xmlns:wp14="http://schemas.microsoft.com/office/word/2010/wordml" wp14:textId="77777777"/>
     <w:sectPr>
-      <w:pgSz w:w="11906" w:h="16838"/>
+      <w:pgSz w:w="11906" w:h="16838" w:orient="portrait"/>
       <w:pgMar w:top="1440" w:right="1440" w:bottom="1440" w:left="1440" w:header="708" w:footer="708" w:gutter="0"/>
       <w:cols w:space="708"/>
       <w:docGrid w:linePitch="360"/>
@@ -147,11 +154,11 @@
 </file>
 
 <file path=word/styles.xml><?xml version="1.0" encoding="utf-8"?>
-<w:styles xmlns:mc="http://schemas.openxmlformats.org/markup-compatibility/2006" xmlns:r="http://schemas.openxmlformats.org/officeDocument/2006/relationships" xmlns:w="http://schemas.openxmlformats.org/wordprocessingml/2006/main" xmlns:w14="http://schemas.microsoft.com/office/word/2010/wordml" mc:Ignorable="w14">
+<w:styles xmlns:wp14="http://schemas.microsoft.com/office/word/2010/wordprocessingDrawing" xmlns:mc="http://schemas.openxmlformats.org/markup-compatibility/2006" xmlns:r="http://schemas.openxmlformats.org/officeDocument/2006/relationships" xmlns:w="http://schemas.openxmlformats.org/wordprocessingml/2006/main" xmlns:w14="http://schemas.microsoft.com/office/word/2010/wordml" mc:Ignorable="w14 wp14">
   <w:docDefaults>
     <w:rPrDefault>
       <w:rPr>
-        <w:rFonts w:asciiTheme="minorHAnsi" w:eastAsiaTheme="minorHAnsi" w:hAnsiTheme="minorHAnsi" w:cstheme="minorBidi"/>
+        <w:rFonts w:asciiTheme="minorHAnsi" w:hAnsiTheme="minorHAnsi" w:eastAsiaTheme="minorHAnsi" w:cstheme="minorBidi"/>
         <w:sz w:val="22"/>
         <w:szCs w:val="22"/>
         <w:lang w:val="en-AU" w:eastAsia="en-US" w:bidi="ar-SA"/>
@@ -164,8 +171,8 @@
     </w:pPrDefault>
   </w:docDefaults>
   <w:latentStyles w:defLockedState="0" w:defUIPriority="99" w:defSemiHidden="1" w:defUnhideWhenUsed="1" w:defQFormat="0" w:count="267">
-    <w:lsdException w:name="Normal" w:semiHidden="0" w:uiPriority="0" w:unhideWhenUsed="0" w:qFormat="1"/>
-    <w:lsdException w:name="heading 1" w:semiHidden="0" w:uiPriority="9" w:unhideWhenUsed="0" w:qFormat="1"/>
+    <w:lsdException w:name="Normal" w:uiPriority="0" w:semiHidden="0" w:unhideWhenUsed="0" w:qFormat="1"/>
+    <w:lsdException w:name="heading 1" w:uiPriority="9" w:semiHidden="0" w:unhideWhenUsed="0" w:qFormat="1"/>
     <w:lsdException w:name="heading 2" w:uiPriority="9" w:qFormat="1"/>
     <w:lsdException w:name="heading 3" w:uiPriority="9" w:qFormat="1"/>
     <w:lsdException w:name="heading 4" w:uiPriority="9" w:qFormat="1"/>
@@ -184,135 +191,135 @@
     <w:lsdException w:name="toc 8" w:uiPriority="39"/>
     <w:lsdException w:name="toc 9" w:uiPriority="39"/>
     <w:lsdException w:name="caption" w:uiPriority="35" w:qFormat="1"/>
-    <w:lsdException w:name="Title" w:semiHidden="0" w:uiPriority="10" w:unhideWhenUsed="0" w:qFormat="1"/>
+    <w:lsdException w:name="Title" w:uiPriority="10" w:semiHidden="0" w:unhideWhenUsed="0" w:qFormat="1"/>
     <w:lsdException w:name="Default Paragraph Font" w:uiPriority="1"/>
-    <w:lsdException w:name="Subtitle" w:semiHidden="0" w:uiPriority="11" w:unhideWhenUsed="0" w:qFormat="1"/>
-    <w:lsdException w:name="Strong" w:semiHidden="0" w:uiPriority="22" w:unhideWhenUsed="0" w:qFormat="1"/>
-    <w:lsdException w:name="Emphasis" w:semiHidden="0" w:uiPriority="20" w:unhideWhenUsed="0" w:qFormat="1"/>
-    <w:lsdException w:name="Table Grid" w:semiHidden="0" w:uiPriority="59" w:unhideWhenUsed="0"/>
+    <w:lsdException w:name="Subtitle" w:uiPriority="11" w:semiHidden="0" w:unhideWhenUsed="0" w:qFormat="1"/>
+    <w:lsdException w:name="Strong" w:uiPriority="22" w:semiHidden="0" w:unhideWhenUsed="0" w:qFormat="1"/>
+    <w:lsdException w:name="Emphasis" w:uiPriority="20" w:semiHidden="0" w:unhideWhenUsed="0" w:qFormat="1"/>
+    <w:lsdException w:name="Table Grid" w:uiPriority="59" w:semiHidden="0" w:unhideWhenUsed="0"/>
     <w:lsdException w:name="Placeholder Text" w:unhideWhenUsed="0"/>
-    <w:lsdException w:name="No Spacing" w:semiHidden="0" w:uiPriority="1" w:unhideWhenUsed="0" w:qFormat="1"/>
-    <w:lsdException w:name="Light Shading" w:semiHidden="0" w:uiPriority="60" w:unhideWhenUsed="0"/>
-    <w:lsdException w:name="Light List" w:semiHidden="0" w:uiPriority="61" w:unhideWhenUsed="0"/>
-    <w:lsdException w:name="Light Grid" w:semiHidden="0" w:uiPriority="62" w:unhideWhenUsed="0"/>
-    <w:lsdException w:name="Medium Shading 1" w:semiHidden="0" w:uiPriority="63" w:unhideWhenUsed="0"/>
-    <w:lsdException w:name="Medium Shading 2" w:semiHidden="0" w:uiPriority="64" w:unhideWhenUsed="0"/>
-    <w:lsdException w:name="Medium List 1" w:semiHidden="0" w:uiPriority="65" w:unhideWhenUsed="0"/>
-    <w:lsdException w:name="Medium List 2" w:semiHidden="0" w:uiPriority="66" w:unhideWhenUsed="0"/>
-    <w:lsdException w:name="Medium Grid 1" w:semiHidden="0" w:uiPriority="67" w:unhideWhenUsed="0"/>
-    <w:lsdException w:name="Medium Grid 2" w:semiHidden="0" w:uiPriority="68" w:unhideWhenUsed="0"/>
-    <w:lsdException w:name="Medium Grid 3" w:semiHidden="0" w:uiPriority="69" w:unhideWhenUsed="0"/>
-    <w:lsdException w:name="Dark List" w:semiHidden="0" w:uiPriority="70" w:unhideWhenUsed="0"/>
-    <w:lsdException w:name="Colorful Shading" w:semiHidden="0" w:uiPriority="71" w:unhideWhenUsed="0"/>
-    <w:lsdException w:name="Colorful List" w:semiHidden="0" w:uiPriority="72" w:unhideWhenUsed="0"/>
-    <w:lsdException w:name="Colorful Grid" w:semiHidden="0" w:uiPriority="73" w:unhideWhenUsed="0"/>
-    <w:lsdException w:name="Light Shading Accent 1" w:semiHidden="0" w:uiPriority="60" w:unhideWhenUsed="0"/>
-    <w:lsdException w:name="Light List Accent 1" w:semiHidden="0" w:uiPriority="61" w:unhideWhenUsed="0"/>
-    <w:lsdException w:name="Light Grid Accent 1" w:semiHidden="0" w:uiPriority="62" w:unhideWhenUsed="0"/>
-    <w:lsdException w:name="Medium Shading 1 Accent 1" w:semiHidden="0" w:uiPriority="63" w:unhideWhenUsed="0"/>
-    <w:lsdException w:name="Medium Shading 2 Accent 1" w:semiHidden="0" w:uiPriority="64" w:unhideWhenUsed="0"/>
-    <w:lsdException w:name="Medium List 1 Accent 1" w:semiHidden="0" w:uiPriority="65" w:unhideWhenUsed="0"/>
+    <w:lsdException w:name="No Spacing" w:uiPriority="1" w:semiHidden="0" w:unhideWhenUsed="0" w:qFormat="1"/>
+    <w:lsdException w:name="Light Shading" w:uiPriority="60" w:semiHidden="0" w:unhideWhenUsed="0"/>
+    <w:lsdException w:name="Light List" w:uiPriority="61" w:semiHidden="0" w:unhideWhenUsed="0"/>
+    <w:lsdException w:name="Light Grid" w:uiPriority="62" w:semiHidden="0" w:unhideWhenUsed="0"/>
+    <w:lsdException w:name="Medium Shading 1" w:uiPriority="63" w:semiHidden="0" w:unhideWhenUsed="0"/>
+    <w:lsdException w:name="Medium Shading 2" w:uiPriority="64" w:semiHidden="0" w:unhideWhenUsed="0"/>
+    <w:lsdException w:name="Medium List 1" w:uiPriority="65" w:semiHidden="0" w:unhideWhenUsed="0"/>
+    <w:lsdException w:name="Medium List 2" w:uiPriority="66" w:semiHidden="0" w:unhideWhenUsed="0"/>
+    <w:lsdException w:name="Medium Grid 1" w:uiPriority="67" w:semiHidden="0" w:unhideWhenUsed="0"/>
+    <w:lsdException w:name="Medium Grid 2" w:uiPriority="68" w:semiHidden="0" w:unhideWhenUsed="0"/>
+    <w:lsdException w:name="Medium Grid 3" w:uiPriority="69" w:semiHidden="0" w:unhideWhenUsed="0"/>
+    <w:lsdException w:name="Dark List" w:uiPriority="70" w:semiHidden="0" w:unhideWhenUsed="0"/>
+    <w:lsdException w:name="Colorful Shading" w:uiPriority="71" w:semiHidden="0" w:unhideWhenUsed="0"/>
+    <w:lsdException w:name="Colorful List" w:uiPriority="72" w:semiHidden="0" w:unhideWhenUsed="0"/>
+    <w:lsdException w:name="Colorful Grid" w:uiPriority="73" w:semiHidden="0" w:unhideWhenUsed="0"/>
+    <w:lsdException w:name="Light Shading Accent 1" w:uiPriority="60" w:semiHidden="0" w:unhideWhenUsed="0"/>
+    <w:lsdException w:name="Light List Accent 1" w:uiPriority="61" w:semiHidden="0" w:unhideWhenUsed="0"/>
+    <w:lsdException w:name="Light Grid Accent 1" w:uiPriority="62" w:semiHidden="0" w:unhideWhenUsed="0"/>
+    <w:lsdException w:name="Medium Shading 1 Accent 1" w:uiPriority="63" w:semiHidden="0" w:unhideWhenUsed="0"/>
+    <w:lsdException w:name="Medium Shading 2 Accent 1" w:uiPriority="64" w:semiHidden="0" w:unhideWhenUsed="0"/>
+    <w:lsdException w:name="Medium List 1 Accent 1" w:uiPriority="65" w:semiHidden="0" w:unhideWhenUsed="0"/>
     <w:lsdException w:name="Revision" w:unhideWhenUsed="0"/>
-    <w:lsdException w:name="List Paragraph" w:semiHidden="0" w:uiPriority="34" w:unhideWhenUsed="0" w:qFormat="1"/>
-    <w:lsdException w:name="Quote" w:semiHidden="0" w:uiPriority="29" w:unhideWhenUsed="0" w:qFormat="1"/>
-    <w:lsdException w:name="Intense Quote" w:semiHidden="0" w:uiPriority="30" w:unhideWhenUsed="0" w:qFormat="1"/>
-    <w:lsdException w:name="Medium List 2 Accent 1" w:semiHidden="0" w:uiPriority="66" w:unhideWhenUsed="0"/>
-    <w:lsdException w:name="Medium Grid 1 Accent 1" w:semiHidden="0" w:uiPriority="67" w:unhideWhenUsed="0"/>
-    <w:lsdException w:name="Medium Grid 2 Accent 1" w:semiHidden="0" w:uiPriority="68" w:unhideWhenUsed="0"/>
-    <w:lsdException w:name="Medium Grid 3 Accent 1" w:semiHidden="0" w:uiPriority="69" w:unhideWhenUsed="0"/>
-    <w:lsdException w:name="Dark List Accent 1" w:semiHidden="0" w:uiPriority="70" w:unhideWhenUsed="0"/>
-    <w:lsdException w:name="Colorful Shading Accent 1" w:semiHidden="0" w:uiPriority="71" w:unhideWhenUsed="0"/>
-    <w:lsdException w:name="Colorful List Accent 1" w:semiHidden="0" w:uiPriority="72" w:unhideWhenUsed="0"/>
-    <w:lsdException w:name="Colorful Grid Accent 1" w:semiHidden="0" w:uiPriority="73" w:unhideWhenUsed="0"/>
-    <w:lsdException w:name="Light Shading Accent 2" w:semiHidden="0" w:uiPriority="60" w:unhideWhenUsed="0"/>
-    <w:lsdException w:name="Light List Accent 2" w:semiHidden="0" w:uiPriority="61" w:unhideWhenUsed="0"/>
-    <w:lsdException w:name="Light Grid Accent 2" w:semiHidden="0" w:uiPriority="62" w:unhideWhenUsed="0"/>
-    <w:lsdException w:name="Medium Shading 1 Accent 2" w:semiHidden="0" w:uiPriority="63" w:unhideWhenUsed="0"/>
-    <w:lsdException w:name="Medium Shading 2 Accent 2" w:semiHidden="0" w:uiPriority="64" w:unhideWhenUsed="0"/>
-    <w:lsdException w:name="Medium List 1 Accent 2" w:semiHidden="0" w:uiPriority="65" w:unhideWhenUsed="0"/>
-    <w:lsdException w:name="Medium List 2 Accent 2" w:semiHidden="0" w:uiPriority="66" w:unhideWhenUsed="0"/>
-    <w:lsdException w:name="Medium Grid 1 Accent 2" w:semiHidden="0" w:uiPriority="67" w:unhideWhenUsed="0"/>
-    <w:lsdException w:name="Medium Grid 2 Accent 2" w:semiHidden="0" w:uiPriority="68" w:unhideWhenUsed="0"/>
-    <w:lsdException w:name="Medium Grid 3 Accent 2" w:semiHidden="0" w:uiPriority="69" w:unhideWhenUsed="0"/>
-    <w:lsdException w:name="Dark List Accent 2" w:semiHidden="0" w:uiPriority="70" w:unhideWhenUsed="0"/>
-    <w:lsdException w:name="Colorful Shading Accent 2" w:semiHidden="0" w:uiPriority="71" w:unhideWhenUsed="0"/>
-    <w:lsdException w:name="Colorful List Accent 2" w:semiHidden="0" w:uiPriority="72" w:unhideWhenUsed="0"/>
-    <w:lsdException w:name="Colorful Grid Accent 2" w:semiHidden="0" w:uiPriority="73" w:unhideWhenUsed="0"/>
-    <w:lsdException w:name="Light Shading Accent 3" w:semiHidden="0" w:uiPriority="60" w:unhideWhenUsed="0"/>
-    <w:lsdException w:name="Light List Accent 3" w:semiHidden="0" w:uiPriority="61" w:unhideWhenUsed="0"/>
-    <w:lsdException w:name="Light Grid Accent 3" w:semiHidden="0" w:uiPriority="62" w:unhideWhenUsed="0"/>
-    <w:lsdException w:name="Medium Shading 1 Accent 3" w:semiHidden="0" w:uiPriority="63" w:unhideWhenUsed="0"/>
-    <w:lsdException w:name="Medium Shading 2 Accent 3" w:semiHidden="0" w:uiPriority="64" w:unhideWhenUsed="0"/>
-    <w:lsdException w:name="Medium List 1 Accent 3" w:semiHidden="0" w:uiPriority="65" w:unhideWhenUsed="0"/>
-    <w:lsdException w:name="Medium List 2 Accent 3" w:semiHidden="0" w:uiPriority="66" w:unhideWhenUsed="0"/>
-    <w:lsdException w:name="Medium Grid 1 Accent 3" w:semiHidden="0" w:uiPriority="67" w:unhideWhenUsed="0"/>
-    <w:lsdException w:name="Medium Grid 2 Accent 3" w:semiHidden="0" w:uiPriority="68" w:unhideWhenUsed="0"/>
-    <w:lsdException w:name="Medium Grid 3 Accent 3" w:semiHidden="0" w:uiPriority="69" w:unhideWhenUsed="0"/>
-    <w:lsdException w:name="Dark List Accent 3" w:semiHidden="0" w:uiPriority="70" w:unhideWhenUsed="0"/>
-    <w:lsdException w:name="Colorful Shading Accent 3" w:semiHidden="0" w:uiPriority="71" w:unhideWhenUsed="0"/>
-    <w:lsdException w:name="Colorful List Accent 3" w:semiHidden="0" w:uiPriority="72" w:unhideWhenUsed="0"/>
-    <w:lsdException w:name="Colorful Grid Accent 3" w:semiHidden="0" w:uiPriority="73" w:unhideWhenUsed="0"/>
-    <w:lsdException w:name="Light Shading Accent 4" w:semiHidden="0" w:uiPriority="60" w:unhideWhenUsed="0"/>
-    <w:lsdException w:name="Light List Accent 4" w:semiHidden="0" w:uiPriority="61" w:unhideWhenUsed="0"/>
-    <w:lsdException w:name="Light Grid Accent 4" w:semiHidden="0" w:uiPriority="62" w:unhideWhenUsed="0"/>
-    <w:lsdException w:name="Medium Shading 1 Accent 4" w:semiHidden="0" w:uiPriority="63" w:unhideWhenUsed="0"/>
-    <w:lsdException w:name="Medium Shading 2 Accent 4" w:semiHidden="0" w:uiPriority="64" w:unhideWhenUsed="0"/>
-    <w:lsdException w:name="Medium List 1 Accent 4" w:semiHidden="0" w:uiPriority="65" w:unhideWhenUsed="0"/>
-    <w:lsdException w:name="Medium List 2 Accent 4" w:semiHidden="0" w:uiPriority="66" w:unhideWhenUsed="0"/>
-    <w:lsdException w:name="Medium Grid 1 Accent 4" w:semiHidden="0" w:uiPriority="67" w:unhideWhenUsed="0"/>
-    <w:lsdException w:name="Medium Grid 2 Accent 4" w:semiHidden="0" w:uiPriority="68" w:unhideWhenUsed="0"/>
-    <w:lsdException w:name="Medium Grid 3 Accent 4" w:semiHidden="0" w:uiPriority="69" w:unhideWhenUsed="0"/>
-    <w:lsdException w:name="Dark List Accent 4" w:semiHidden="0" w:uiPriority="70" w:unhideWhenUsed="0"/>
-    <w:lsdException w:name="Colorful Shading Accent 4" w:semiHidden="0" w:uiPriority="71" w:unhideWhenUsed="0"/>
-    <w:lsdException w:name="Colorful List Accent 4" w:semiHidden="0" w:uiPriority="72" w:unhideWhenUsed="0"/>
-    <w:lsdException w:name="Colorful Grid Accent 4" w:semiHidden="0" w:uiPriority="73" w:unhideWhenUsed="0"/>
-    <w:lsdException w:name="Light Shading Accent 5" w:semiHidden="0" w:uiPriority="60" w:unhideWhenUsed="0"/>
-    <w:lsdException w:name="Light List Accent 5" w:semiHidden="0" w:uiPriority="61" w:unhideWhenUsed="0"/>
-    <w:lsdException w:name="Light Grid Accent 5" w:semiHidden="0" w:uiPriority="62" w:unhideWhenUsed="0"/>
-    <w:lsdException w:name="Medium Shading 1 Accent 5" w:semiHidden="0" w:uiPriority="63" w:unhideWhenUsed="0"/>
-    <w:lsdException w:name="Medium Shading 2 Accent 5" w:semiHidden="0" w:uiPriority="64" w:unhideWhenUsed="0"/>
-    <w:lsdException w:name="Medium List 1 Accent 5" w:semiHidden="0" w:uiPriority="65" w:unhideWhenUsed="0"/>
-    <w:lsdException w:name="Medium List 2 Accent 5" w:semiHidden="0" w:uiPriority="66" w:unhideWhenUsed="0"/>
-    <w:lsdException w:name="Medium Grid 1 Accent 5" w:semiHidden="0" w:uiPriority="67" w:unhideWhenUsed="0"/>
-    <w:lsdException w:name="Medium Grid 2 Accent 5" w:semiHidden="0" w:uiPriority="68" w:unhideWhenUsed="0"/>
-    <w:lsdException w:name="Medium Grid 3 Accent 5" w:semiHidden="0" w:uiPriority="69" w:unhideWhenUsed="0"/>
-    <w:lsdException w:name="Dark List Accent 5" w:semiHidden="0" w:uiPriority="70" w:unhideWhenUsed="0"/>
-    <w:lsdException w:name="Colorful Shading Accent 5" w:semiHidden="0" w:uiPriority="71" w:unhideWhenUsed="0"/>
-    <w:lsdException w:name="Colorful List Accent 5" w:semiHidden="0" w:uiPriority="72" w:unhideWhenUsed="0"/>
-    <w:lsdException w:name="Colorful Grid Accent 5" w:semiHidden="0" w:uiPriority="73" w:unhideWhenUsed="0"/>
-    <w:lsdException w:name="Light Shading Accent 6" w:semiHidden="0" w:uiPriority="60" w:unhideWhenUsed="0"/>
-    <w:lsdException w:name="Light List Accent 6" w:semiHidden="0" w:uiPriority="61" w:unhideWhenUsed="0"/>
-    <w:lsdException w:name="Light Grid Accent 6" w:semiHidden="0" w:uiPriority="62" w:unhideWhenUsed="0"/>
-    <w:lsdException w:name="Medium Shading 1 Accent 6" w:semiHidden="0" w:uiPriority="63" w:unhideWhenUsed="0"/>
-    <w:lsdException w:name="Medium Shading 2 Accent 6" w:semiHidden="0" w:uiPriority="64" w:unhideWhenUsed="0"/>
-    <w:lsdException w:name="Medium List 1 Accent 6" w:semiHidden="0" w:uiPriority="65" w:unhideWhenUsed="0"/>
-    <w:lsdException w:name="Medium List 2 Accent 6" w:semiHidden="0" w:uiPriority="66" w:unhideWhenUsed="0"/>
-    <w:lsdException w:name="Medium Grid 1 Accent 6" w:semiHidden="0" w:uiPriority="67" w:unhideWhenUsed="0"/>
-    <w:lsdException w:name="Medium Grid 2 Accent 6" w:semiHidden="0" w:uiPriority="68" w:unhideWhenUsed="0"/>
-    <w:lsdException w:name="Medium Grid 3 Accent 6" w:semiHidden="0" w:uiPriority="69" w:unhideWhenUsed="0"/>
-    <w:lsdException w:name="Dark List Accent 6" w:semiHidden="0" w:uiPriority="70" w:unhideWhenUsed="0"/>
-    <w:lsdException w:name="Colorful Shading Accent 6" w:semiHidden="0" w:uiPriority="71" w:unhideWhenUsed="0"/>
-    <w:lsdException w:name="Colorful List Accent 6" w:semiHidden="0" w:uiPriority="72" w:unhideWhenUsed="0"/>
-    <w:lsdException w:name="Colorful Grid Accent 6" w:semiHidden="0" w:uiPriority="73" w:unhideWhenUsed="0"/>
-    <w:lsdException w:name="Subtle Emphasis" w:semiHidden="0" w:uiPriority="19" w:unhideWhenUsed="0" w:qFormat="1"/>
-    <w:lsdException w:name="Intense Emphasis" w:semiHidden="0" w:uiPriority="21" w:unhideWhenUsed="0" w:qFormat="1"/>
-    <w:lsdException w:name="Subtle Reference" w:semiHidden="0" w:uiPriority="31" w:unhideWhenUsed="0" w:qFormat="1"/>
-    <w:lsdException w:name="Intense Reference" w:semiHidden="0" w:uiPriority="32" w:unhideWhenUsed="0" w:qFormat="1"/>
-    <w:lsdException w:name="Book Title" w:semiHidden="0" w:uiPriority="33" w:unhideWhenUsed="0" w:qFormat="1"/>
+    <w:lsdException w:name="List Paragraph" w:uiPriority="34" w:semiHidden="0" w:unhideWhenUsed="0" w:qFormat="1"/>
+    <w:lsdException w:name="Quote" w:uiPriority="29" w:semiHidden="0" w:unhideWhenUsed="0" w:qFormat="1"/>
+    <w:lsdException w:name="Intense Quote" w:uiPriority="30" w:semiHidden="0" w:unhideWhenUsed="0" w:qFormat="1"/>
+    <w:lsdException w:name="Medium List 2 Accent 1" w:uiPriority="66" w:semiHidden="0" w:unhideWhenUsed="0"/>
+    <w:lsdException w:name="Medium Grid 1 Accent 1" w:uiPriority="67" w:semiHidden="0" w:unhideWhenUsed="0"/>
+    <w:lsdException w:name="Medium Grid 2 Accent 1" w:uiPriority="68" w:semiHidden="0" w:unhideWhenUsed="0"/>
+    <w:lsdException w:name="Medium Grid 3 Accent 1" w:uiPriority="69" w:semiHidden="0" w:unhideWhenUsed="0"/>
+    <w:lsdException w:name="Dark List Accent 1" w:uiPriority="70" w:semiHidden="0" w:unhideWhenUsed="0"/>
+    <w:lsdException w:name="Colorful Shading Accent 1" w:uiPriority="71" w:semiHidden="0" w:unhideWhenUsed="0"/>
+    <w:lsdException w:name="Colorful List Accent 1" w:uiPriority="72" w:semiHidden="0" w:unhideWhenUsed="0"/>
+    <w:lsdException w:name="Colorful Grid Accent 1" w:uiPriority="73" w:semiHidden="0" w:unhideWhenUsed="0"/>
+    <w:lsdException w:name="Light Shading Accent 2" w:uiPriority="60" w:semiHidden="0" w:unhideWhenUsed="0"/>
+    <w:lsdException w:name="Light List Accent 2" w:uiPriority="61" w:semiHidden="0" w:unhideWhenUsed="0"/>
+    <w:lsdException w:name="Light Grid Accent 2" w:uiPriority="62" w:semiHidden="0" w:unhideWhenUsed="0"/>
+    <w:lsdException w:name="Medium Shading 1 Accent 2" w:uiPriority="63" w:semiHidden="0" w:unhideWhenUsed="0"/>
+    <w:lsdException w:name="Medium Shading 2 Accent 2" w:uiPriority="64" w:semiHidden="0" w:unhideWhenUsed="0"/>
+    <w:lsdException w:name="Medium List 1 Accent 2" w:uiPriority="65" w:semiHidden="0" w:unhideWhenUsed="0"/>
+    <w:lsdException w:name="Medium List 2 Accent 2" w:uiPriority="66" w:semiHidden="0" w:unhideWhenUsed="0"/>
+    <w:lsdException w:name="Medium Grid 1 Accent 2" w:uiPriority="67" w:semiHidden="0" w:unhideWhenUsed="0"/>
+    <w:lsdException w:name="Medium Grid 2 Accent 2" w:uiPriority="68" w:semiHidden="0" w:unhideWhenUsed="0"/>
+    <w:lsdException w:name="Medium Grid 3 Accent 2" w:uiPriority="69" w:semiHidden="0" w:unhideWhenUsed="0"/>
+    <w:lsdException w:name="Dark List Accent 2" w:uiPriority="70" w:semiHidden="0" w:unhideWhenUsed="0"/>
+    <w:lsdException w:name="Colorful Shading Accent 2" w:uiPriority="71" w:semiHidden="0" w:unhideWhenUsed="0"/>
+    <w:lsdException w:name="Colorful List Accent 2" w:uiPriority="72" w:semiHidden="0" w:unhideWhenUsed="0"/>
+    <w:lsdException w:name="Colorful Grid Accent 2" w:uiPriority="73" w:semiHidden="0" w:unhideWhenUsed="0"/>
+    <w:lsdException w:name="Light Shading Accent 3" w:uiPriority="60" w:semiHidden="0" w:unhideWhenUsed="0"/>
+    <w:lsdException w:name="Light List Accent 3" w:uiPriority="61" w:semiHidden="0" w:unhideWhenUsed="0"/>
+    <w:lsdException w:name="Light Grid Accent 3" w:uiPriority="62" w:semiHidden="0" w:unhideWhenUsed="0"/>
+    <w:lsdException w:name="Medium Shading 1 Accent 3" w:uiPriority="63" w:semiHidden="0" w:unhideWhenUsed="0"/>
+    <w:lsdException w:name="Medium Shading 2 Accent 3" w:uiPriority="64" w:semiHidden="0" w:unhideWhenUsed="0"/>
+    <w:lsdException w:name="Medium List 1 Accent 3" w:uiPriority="65" w:semiHidden="0" w:unhideWhenUsed="0"/>
+    <w:lsdException w:name="Medium List 2 Accent 3" w:uiPriority="66" w:semiHidden="0" w:unhideWhenUsed="0"/>
+    <w:lsdException w:name="Medium Grid 1 Accent 3" w:uiPriority="67" w:semiHidden="0" w:unhideWhenUsed="0"/>
+    <w:lsdException w:name="Medium Grid 2 Accent 3" w:uiPriority="68" w:semiHidden="0" w:unhideWhenUsed="0"/>
+    <w:lsdException w:name="Medium Grid 3 Accent 3" w:uiPriority="69" w:semiHidden="0" w:unhideWhenUsed="0"/>
+    <w:lsdException w:name="Dark List Accent 3" w:uiPriority="70" w:semiHidden="0" w:unhideWhenUsed="0"/>
+    <w:lsdException w:name="Colorful Shading Accent 3" w:uiPriority="71" w:semiHidden="0" w:unhideWhenUsed="0"/>
+    <w:lsdException w:name="Colorful List Accent 3" w:uiPriority="72" w:semiHidden="0" w:unhideWhenUsed="0"/>
+    <w:lsdException w:name="Colorful Grid Accent 3" w:uiPriority="73" w:semiHidden="0" w:unhideWhenUsed="0"/>
+    <w:lsdException w:name="Light Shading Accent 4" w:uiPriority="60" w:semiHidden="0" w:unhideWhenUsed="0"/>
+    <w:lsdException w:name="Light List Accent 4" w:uiPriority="61" w:semiHidden="0" w:unhideWhenUsed="0"/>
+    <w:lsdException w:name="Light Grid Accent 4" w:uiPriority="62" w:semiHidden="0" w:unhideWhenUsed="0"/>
+    <w:lsdException w:name="Medium Shading 1 Accent 4" w:uiPriority="63" w:semiHidden="0" w:unhideWhenUsed="0"/>
+    <w:lsdException w:name="Medium Shading 2 Accent 4" w:uiPriority="64" w:semiHidden="0" w:unhideWhenUsed="0"/>
+    <w:lsdException w:name="Medium List 1 Accent 4" w:uiPriority="65" w:semiHidden="0" w:unhideWhenUsed="0"/>
+    <w:lsdException w:name="Medium List 2 Accent 4" w:uiPriority="66" w:semiHidden="0" w:unhideWhenUsed="0"/>
+    <w:lsdException w:name="Medium Grid 1 Accent 4" w:uiPriority="67" w:semiHidden="0" w:unhideWhenUsed="0"/>
+    <w:lsdException w:name="Medium Grid 2 Accent 4" w:uiPriority="68" w:semiHidden="0" w:unhideWhenUsed="0"/>
+    <w:lsdException w:name="Medium Grid 3 Accent 4" w:uiPriority="69" w:semiHidden="0" w:unhideWhenUsed="0"/>
+    <w:lsdException w:name="Dark List Accent 4" w:uiPriority="70" w:semiHidden="0" w:unhideWhenUsed="0"/>
+    <w:lsdException w:name="Colorful Shading Accent 4" w:uiPriority="71" w:semiHidden="0" w:unhideWhenUsed="0"/>
+    <w:lsdException w:name="Colorful List Accent 4" w:uiPriority="72" w:semiHidden="0" w:unhideWhenUsed="0"/>
+    <w:lsdException w:name="Colorful Grid Accent 4" w:uiPriority="73" w:semiHidden="0" w:unhideWhenUsed="0"/>
+    <w:lsdException w:name="Light Shading Accent 5" w:uiPriority="60" w:semiHidden="0" w:unhideWhenUsed="0"/>
+    <w:lsdException w:name="Light List Accent 5" w:uiPriority="61" w:semiHidden="0" w:unhideWhenUsed="0"/>
+    <w:lsdException w:name="Light Grid Accent 5" w:uiPriority="62" w:semiHidden="0" w:unhideWhenUsed="0"/>
+    <w:lsdException w:name="Medium Shading 1 Accent 5" w:uiPriority="63" w:semiHidden="0" w:unhideWhenUsed="0"/>
+    <w:lsdException w:name="Medium Shading 2 Accent 5" w:uiPriority="64" w:semiHidden="0" w:unhideWhenUsed="0"/>
+    <w:lsdException w:name="Medium List 1 Accent 5" w:uiPriority="65" w:semiHidden="0" w:unhideWhenUsed="0"/>
+    <w:lsdException w:name="Medium List 2 Accent 5" w:uiPriority="66" w:semiHidden="0" w:unhideWhenUsed="0"/>
+    <w:lsdException w:name="Medium Grid 1 Accent 5" w:uiPriority="67" w:semiHidden="0" w:unhideWhenUsed="0"/>
+    <w:lsdException w:name="Medium Grid 2 Accent 5" w:uiPriority="68" w:semiHidden="0" w:unhideWhenUsed="0"/>
+    <w:lsdException w:name="Medium Grid 3 Accent 5" w:uiPriority="69" w:semiHidden="0" w:unhideWhenUsed="0"/>
+    <w:lsdException w:name="Dark List Accent 5" w:uiPriority="70" w:semiHidden="0" w:unhideWhenUsed="0"/>
+    <w:lsdException w:name="Colorful Shading Accent 5" w:uiPriority="71" w:semiHidden="0" w:unhideWhenUsed="0"/>
+    <w:lsdException w:name="Colorful List Accent 5" w:uiPriority="72" w:semiHidden="0" w:unhideWhenUsed="0"/>
+    <w:lsdException w:name="Colorful Grid Accent 5" w:uiPriority="73" w:semiHidden="0" w:unhideWhenUsed="0"/>
+    <w:lsdException w:name="Light Shading Accent 6" w:uiPriority="60" w:semiHidden="0" w:unhideWhenUsed="0"/>
+    <w:lsdException w:name="Light List Accent 6" w:uiPriority="61" w:semiHidden="0" w:unhideWhenUsed="0"/>
+    <w:lsdException w:name="Light Grid Accent 6" w:uiPriority="62" w:semiHidden="0" w:unhideWhenUsed="0"/>
+    <w:lsdException w:name="Medium Shading 1 Accent 6" w:uiPriority="63" w:semiHidden="0" w:unhideWhenUsed="0"/>
+    <w:lsdException w:name="Medium Shading 2 Accent 6" w:uiPriority="64" w:semiHidden="0" w:unhideWhenUsed="0"/>
+    <w:lsdException w:name="Medium List 1 Accent 6" w:uiPriority="65" w:semiHidden="0" w:unhideWhenUsed="0"/>
+    <w:lsdException w:name="Medium List 2 Accent 6" w:uiPriority="66" w:semiHidden="0" w:unhideWhenUsed="0"/>
+    <w:lsdException w:name="Medium Grid 1 Accent 6" w:uiPriority="67" w:semiHidden="0" w:unhideWhenUsed="0"/>
+    <w:lsdException w:name="Medium Grid 2 Accent 6" w:uiPriority="68" w:semiHidden="0" w:unhideWhenUsed="0"/>
+    <w:lsdException w:name="Medium Grid 3 Accent 6" w:uiPriority="69" w:semiHidden="0" w:unhideWhenUsed="0"/>
+    <w:lsdException w:name="Dark List Accent 6" w:uiPriority="70" w:semiHidden="0" w:unhideWhenUsed="0"/>
+    <w:lsdException w:name="Colorful Shading Accent 6" w:uiPriority="71" w:semiHidden="0" w:unhideWhenUsed="0"/>
+    <w:lsdException w:name="Colorful List Accent 6" w:uiPriority="72" w:semiHidden="0" w:unhideWhenUsed="0"/>
+    <w:lsdException w:name="Colorful Grid Accent 6" w:uiPriority="73" w:semiHidden="0" w:unhideWhenUsed="0"/>
+    <w:lsdException w:name="Subtle Emphasis" w:uiPriority="19" w:semiHidden="0" w:unhideWhenUsed="0" w:qFormat="1"/>
+    <w:lsdException w:name="Intense Emphasis" w:uiPriority="21" w:semiHidden="0" w:unhideWhenUsed="0" w:qFormat="1"/>
+    <w:lsdException w:name="Subtle Reference" w:uiPriority="31" w:semiHidden="0" w:unhideWhenUsed="0" w:qFormat="1"/>
+    <w:lsdException w:name="Intense Reference" w:uiPriority="32" w:semiHidden="0" w:unhideWhenUsed="0" w:qFormat="1"/>
+    <w:lsdException w:name="Book Title" w:uiPriority="33" w:semiHidden="0" w:unhideWhenUsed="0" w:qFormat="1"/>
     <w:lsdException w:name="Bibliography" w:uiPriority="37"/>
     <w:lsdException w:name="TOC Heading" w:uiPriority="39" w:qFormat="1"/>
   </w:latentStyles>
-  <w:style w:type="paragraph" w:default="1" w:styleId="Normal">
+  <w:style w:type="paragraph" w:styleId="Normal" w:default="1">
     <w:name w:val="Normal"/>
     <w:qFormat/>
   </w:style>
-  <w:style w:type="character" w:default="1" w:styleId="DefaultParagraphFont">
+  <w:style w:type="character" w:styleId="DefaultParagraphFont" w:default="1">
     <w:name w:val="Default Paragraph Font"/>
     <w:uiPriority w:val="1"/>
     <w:semiHidden/>
     <w:unhideWhenUsed/>
   </w:style>
-  <w:style w:type="table" w:default="1" w:styleId="TableNormal">
+  <w:style w:type="table" w:styleId="TableNormal" w:default="1">
     <w:name w:val="Normal Table"/>
     <w:uiPriority w:val="99"/>
     <w:semiHidden/>
@@ -327,7 +334,7 @@
       </w:tblCellMar>
     </w:tblPr>
   </w:style>
-  <w:style w:type="numbering" w:default="1" w:styleId="NoList">
+  <w:style w:type="numbering" w:styleId="NoList" w:default="1">
     <w:name w:val="No List"/>
     <w:uiPriority w:val="99"/>
     <w:semiHidden/>
@@ -809,4 +816,209 @@
   <a:objectDefaults/>
   <a:extraClrSchemeLst/>
 </a:theme>
+</file>
+
+<file path=customXml/item1.xml><?xml version="1.0" encoding="utf-8"?>
+<ct:contentTypeSchema xmlns:ct="http://schemas.microsoft.com/office/2006/metadata/contentType" xmlns:ma="http://schemas.microsoft.com/office/2006/metadata/properties/metaAttributes" ct:_="" ma:_="" ma:contentTypeName="Document" ma:contentTypeID="0x01010027B292595FC22049A95F0029909BF2E4" ma:contentTypeVersion="9" ma:contentTypeDescription="Create a new document." ma:contentTypeScope="" ma:versionID="c077942260d98140fd3c47e4fedf63bd">
+  <xsd:schema xmlns:xsd="http://www.w3.org/2001/XMLSchema" xmlns:xs="http://www.w3.org/2001/XMLSchema" xmlns:p="http://schemas.microsoft.com/office/2006/metadata/properties" xmlns:ns2="e9d81c5b-9174-487f-9c97-32e1760a833a" targetNamespace="http://schemas.microsoft.com/office/2006/metadata/properties" ma:root="true" ma:fieldsID="46ac66f369aaff067c698ca5bb15b602" ns2:_="">
+    <xsd:import namespace="e9d81c5b-9174-487f-9c97-32e1760a833a"/>
+    <xsd:element name="properties">
+      <xsd:complexType>
+        <xsd:sequence>
+          <xsd:element name="documentManagement">
+            <xsd:complexType>
+              <xsd:all>
+                <xsd:element ref="ns2:MediaServiceMetadata" minOccurs="0"/>
+                <xsd:element ref="ns2:MediaServiceFastMetadata" minOccurs="0"/>
+                <xsd:element ref="ns2:MediaServiceAutoKeyPoints" minOccurs="0"/>
+                <xsd:element ref="ns2:MediaServiceKeyPoints" minOccurs="0"/>
+                <xsd:element ref="ns2:MediaServiceAutoTags" minOccurs="0"/>
+                <xsd:element ref="ns2:MediaServiceOCR" minOccurs="0"/>
+                <xsd:element ref="ns2:MediaServiceGenerationTime" minOccurs="0"/>
+                <xsd:element ref="ns2:MediaServiceEventHashCode" minOccurs="0"/>
+                <xsd:element ref="ns2:MediaServiceDateTaken" minOccurs="0"/>
+              </xsd:all>
+            </xsd:complexType>
+          </xsd:element>
+        </xsd:sequence>
+      </xsd:complexType>
+    </xsd:element>
+  </xsd:schema>
+  <xsd:schema xmlns:xsd="http://www.w3.org/2001/XMLSchema" xmlns:xs="http://www.w3.org/2001/XMLSchema" xmlns:dms="http://schemas.microsoft.com/office/2006/documentManagement/types" xmlns:pc="http://schemas.microsoft.com/office/infopath/2007/PartnerControls" targetNamespace="e9d81c5b-9174-487f-9c97-32e1760a833a" elementFormDefault="qualified">
+    <xsd:import namespace="http://schemas.microsoft.com/office/2006/documentManagement/types"/>
+    <xsd:import namespace="http://schemas.microsoft.com/office/infopath/2007/PartnerControls"/>
+    <xsd:element name="MediaServiceMetadata" ma:index="8" nillable="true" ma:displayName="MediaServiceMetadata" ma:hidden="true" ma:internalName="MediaServiceMetadata" ma:readOnly="true">
+      <xsd:simpleType>
+        <xsd:restriction base="dms:Note"/>
+      </xsd:simpleType>
+    </xsd:element>
+    <xsd:element name="MediaServiceFastMetadata" ma:index="9" nillable="true" ma:displayName="MediaServiceFastMetadata" ma:hidden="true" ma:internalName="MediaServiceFastMetadata" ma:readOnly="true">
+      <xsd:simpleType>
+        <xsd:restriction base="dms:Note"/>
+      </xsd:simpleType>
+    </xsd:element>
+    <xsd:element name="MediaServiceAutoKeyPoints" ma:index="10" nillable="true" ma:displayName="MediaServiceAutoKeyPoints" ma:hidden="true" ma:internalName="MediaServiceAutoKeyPoints" ma:readOnly="true">
+      <xsd:simpleType>
+        <xsd:restriction base="dms:Note"/>
+      </xsd:simpleType>
+    </xsd:element>
+    <xsd:element name="MediaServiceKeyPoints" ma:index="11" nillable="true" ma:displayName="KeyPoints" ma:internalName="MediaServiceKeyPoints" ma:readOnly="true">
+      <xsd:simpleType>
+        <xsd:restriction base="dms:Note">
+          <xsd:maxLength value="255"/>
+        </xsd:restriction>
+      </xsd:simpleType>
+    </xsd:element>
+    <xsd:element name="MediaServiceAutoTags" ma:index="12" nillable="true" ma:displayName="Tags" ma:internalName="MediaServiceAutoTags" ma:readOnly="true">
+      <xsd:simpleType>
+        <xsd:restriction base="dms:Text"/>
+      </xsd:simpleType>
+    </xsd:element>
+    <xsd:element name="MediaServiceOCR" ma:index="13" nillable="true" ma:displayName="Extracted Text" ma:internalName="MediaServiceOCR" ma:readOnly="true">
+      <xsd:simpleType>
+        <xsd:restriction base="dms:Note">
+          <xsd:maxLength value="255"/>
+        </xsd:restriction>
+      </xsd:simpleType>
+    </xsd:element>
+    <xsd:element name="MediaServiceGenerationTime" ma:index="14" nillable="true" ma:displayName="MediaServiceGenerationTime" ma:hidden="true" ma:internalName="MediaServiceGenerationTime" ma:readOnly="true">
+      <xsd:simpleType>
+        <xsd:restriction base="dms:Text"/>
+      </xsd:simpleType>
+    </xsd:element>
+    <xsd:element name="MediaServiceEventHashCode" ma:index="15" nillable="true" ma:displayName="MediaServiceEventHashCode" ma:hidden="true" ma:internalName="MediaServiceEventHashCode" ma:readOnly="true">
+      <xsd:simpleType>
+        <xsd:restriction base="dms:Text"/>
+      </xsd:simpleType>
+    </xsd:element>
+    <xsd:element name="MediaServiceDateTaken" ma:index="16" nillable="true" ma:displayName="MediaServiceDateTaken" ma:hidden="true" ma:internalName="MediaServiceDateTaken" ma:readOnly="true">
+      <xsd:simpleType>
+        <xsd:restriction base="dms:Text"/>
+      </xsd:simpleType>
+    </xsd:element>
+  </xsd:schema>
+  <xsd:schema xmlns="http://schemas.openxmlformats.org/package/2006/metadata/core-properties" xmlns:xsd="http://www.w3.org/2001/XMLSchema" xmlns:xsi="http://www.w3.org/2001/XMLSchema-instance" xmlns:dc="http://purl.org/dc/elements/1.1/" xmlns:dcterms="http://purl.org/dc/terms/" xmlns:odoc="http://schemas.microsoft.com/internal/obd" targetNamespace="http://schemas.openxmlformats.org/package/2006/metadata/core-properties" elementFormDefault="qualified" attributeFormDefault="unqualified" blockDefault="#all">
+    <xsd:import namespace="http://purl.org/dc/elements/1.1/" schemaLocation="http://dublincore.org/schemas/xmls/qdc/2003/04/02/dc.xsd"/>
+    <xsd:import namespace="http://purl.org/dc/terms/" schemaLocation="http://dublincore.org/schemas/xmls/qdc/2003/04/02/dcterms.xsd"/>
+    <xsd:element name="coreProperties" type="CT_coreProperties"/>
+    <xsd:complexType name="CT_coreProperties">
+      <xsd:all>
+        <xsd:element ref="dc:creator" minOccurs="0" maxOccurs="1"/>
+        <xsd:element ref="dcterms:created" minOccurs="0" maxOccurs="1"/>
+        <xsd:element ref="dc:identifier" minOccurs="0" maxOccurs="1"/>
+        <xsd:element name="contentType" minOccurs="0" maxOccurs="1" type="xsd:string" ma:index="0" ma:displayName="Content Type"/>
+        <xsd:element ref="dc:title" minOccurs="0" maxOccurs="1" ma:index="4" ma:displayName="Title"/>
+        <xsd:element ref="dc:subject" minOccurs="0" maxOccurs="1"/>
+        <xsd:element ref="dc:description" minOccurs="0" maxOccurs="1"/>
+        <xsd:element name="keywords" minOccurs="0" maxOccurs="1" type="xsd:string"/>
+        <xsd:element ref="dc:language" minOccurs="0" maxOccurs="1"/>
+        <xsd:element name="category" minOccurs="0" maxOccurs="1" type="xsd:string"/>
+        <xsd:element name="version" minOccurs="0" maxOccurs="1" type="xsd:string"/>
+        <xsd:element name="revision" minOccurs="0" maxOccurs="1" type="xsd:string">
+          <xsd:annotation>
+            <xsd:documentation>
+                        This value indicates the number of saves or revisions. The application is responsible for updating this value after each revision.
+                    </xsd:documentation>
+          </xsd:annotation>
+        </xsd:element>
+        <xsd:element name="lastModifiedBy" minOccurs="0" maxOccurs="1" type="xsd:string"/>
+        <xsd:element ref="dcterms:modified" minOccurs="0" maxOccurs="1"/>
+        <xsd:element name="contentStatus" minOccurs="0" maxOccurs="1" type="xsd:string"/>
+      </xsd:all>
+    </xsd:complexType>
+  </xsd:schema>
+  <xs:schema xmlns:pc="http://schemas.microsoft.com/office/infopath/2007/PartnerControls" xmlns:xs="http://www.w3.org/2001/XMLSchema" targetNamespace="http://schemas.microsoft.com/office/infopath/2007/PartnerControls" elementFormDefault="qualified" attributeFormDefault="unqualified">
+    <xs:element name="Person">
+      <xs:complexType>
+        <xs:sequence>
+          <xs:element ref="pc:DisplayName" minOccurs="0"/>
+          <xs:element ref="pc:AccountId" minOccurs="0"/>
+          <xs:element ref="pc:AccountType" minOccurs="0"/>
+        </xs:sequence>
+      </xs:complexType>
+    </xs:element>
+    <xs:element name="DisplayName" type="xs:string"/>
+    <xs:element name="AccountId" type="xs:string"/>
+    <xs:element name="AccountType" type="xs:string"/>
+    <xs:element name="BDCAssociatedEntity">
+      <xs:complexType>
+        <xs:sequence>
+          <xs:element ref="pc:BDCEntity" minOccurs="0" maxOccurs="unbounded"/>
+        </xs:sequence>
+        <xs:attribute ref="pc:EntityNamespace"/>
+        <xs:attribute ref="pc:EntityName"/>
+        <xs:attribute ref="pc:SystemInstanceName"/>
+        <xs:attribute ref="pc:AssociationName"/>
+      </xs:complexType>
+    </xs:element>
+    <xs:attribute name="EntityNamespace" type="xs:string"/>
+    <xs:attribute name="EntityName" type="xs:string"/>
+    <xs:attribute name="SystemInstanceName" type="xs:string"/>
+    <xs:attribute name="AssociationName" type="xs:string"/>
+    <xs:element name="BDCEntity">
+      <xs:complexType>
+        <xs:sequence>
+          <xs:element ref="pc:EntityDisplayName" minOccurs="0"/>
+          <xs:element ref="pc:EntityInstanceReference" minOccurs="0"/>
+          <xs:element ref="pc:EntityId1" minOccurs="0"/>
+          <xs:element ref="pc:EntityId2" minOccurs="0"/>
+          <xs:element ref="pc:EntityId3" minOccurs="0"/>
+          <xs:element ref="pc:EntityId4" minOccurs="0"/>
+          <xs:element ref="pc:EntityId5" minOccurs="0"/>
+        </xs:sequence>
+      </xs:complexType>
+    </xs:element>
+    <xs:element name="EntityDisplayName" type="xs:string"/>
+    <xs:element name="EntityInstanceReference" type="xs:string"/>
+    <xs:element name="EntityId1" type="xs:string"/>
+    <xs:element name="EntityId2" type="xs:string"/>
+    <xs:element name="EntityId3" type="xs:string"/>
+    <xs:element name="EntityId4" type="xs:string"/>
+    <xs:element name="EntityId5" type="xs:string"/>
+    <xs:element name="Terms">
+      <xs:complexType>
+        <xs:sequence>
+          <xs:element ref="pc:TermInfo" minOccurs="0" maxOccurs="unbounded"/>
+        </xs:sequence>
+      </xs:complexType>
+    </xs:element>
+    <xs:element name="TermInfo">
+      <xs:complexType>
+        <xs:sequence>
+          <xs:element ref="pc:TermName" minOccurs="0"/>
+          <xs:element ref="pc:TermId" minOccurs="0"/>
+        </xs:sequence>
+      </xs:complexType>
+    </xs:element>
+    <xs:element name="TermName" type="xs:string"/>
+    <xs:element name="TermId" type="xs:string"/>
+  </xs:schema>
+</ct:contentTypeSchema>
+</file>
+
+<file path=customXml/item2.xml><?xml version="1.0" encoding="utf-8"?>
+<?mso-contentType ?>
+<FormTemplates xmlns="http://schemas.microsoft.com/sharepoint/v3/contenttype/forms">
+  <Display>DocumentLibraryForm</Display>
+  <Edit>DocumentLibraryForm</Edit>
+  <New>DocumentLibraryForm</New>
+</FormTemplates>
+</file>
+
+<file path=customXml/item3.xml><?xml version="1.0" encoding="utf-8"?>
+<p:properties xmlns:p="http://schemas.microsoft.com/office/2006/metadata/properties" xmlns:xsi="http://www.w3.org/2001/XMLSchema-instance" xmlns:pc="http://schemas.microsoft.com/office/infopath/2007/PartnerControls">
+  <documentManagement/>
+</p:properties>
+</file>
+
+<file path=customXml/itemProps1.xml><?xml version="1.0" encoding="utf-8"?>
+<ds:datastoreItem xmlns:ds="http://schemas.openxmlformats.org/officeDocument/2006/customXml" ds:itemID="{DDCCCB17-8E96-4960-BD71-F2D48A427852}"/>
+</file>
+
+<file path=customXml/itemProps2.xml><?xml version="1.0" encoding="utf-8"?>
+<ds:datastoreItem xmlns:ds="http://schemas.openxmlformats.org/officeDocument/2006/customXml" ds:itemID="{6D252044-8824-4B7A-9E8A-214A03FF5686}"/>
+</file>
+
+<file path=customXml/itemProps3.xml><?xml version="1.0" encoding="utf-8"?>
+<ds:datastoreItem xmlns:ds="http://schemas.openxmlformats.org/officeDocument/2006/customXml" ds:itemID="{0CB2ED83-C363-42DC-B6C7-94FBE5AF3345}"/>
 </file>
</xml_diff>